<commit_message>
more revision in project
</commit_message>
<xml_diff>
--- a/project/DS705_Summer_2018_Project_Part2.docx
+++ b/project/DS705_Summer_2018_Project_Part2.docx
@@ -155,7 +155,7 @@
         <w:pStyle w:val="FirstParagraph"/>
       </w:pPr>
       <w:r>
-        <w:t xml:space="preserve">The first step in preparing the data is to create a new column named response that will have the values</w:t>
+        <w:t xml:space="preserve">The first step in preparing the data was to create a new column named response that has the values</w:t>
       </w:r>
       <w:r>
         <w:t xml:space="preserve"> </w:t>
@@ -188,7 +188,7 @@
         <w:t xml:space="preserve">”</w:t>
       </w:r>
       <w:r>
-        <w:t xml:space="preserve">. It is based on the variable status. Only the rows with status of</w:t>
+        <w:t xml:space="preserve">. It was based on the variable status. Only the rows with status of</w:t>
       </w:r>
       <w:r>
         <w:t xml:space="preserve"> </w:t>
@@ -236,7 +236,7 @@
         <w:t xml:space="preserve"> </w:t>
       </w:r>
       <w:r>
-        <w:t xml:space="preserve">will be kept.</w:t>
+        <w:t xml:space="preserve">were kept.</w:t>
       </w:r>
       <w:r>
         <w:t xml:space="preserve"> </w:t>
@@ -305,7 +305,7 @@
         <w:t xml:space="preserve"> </w:t>
       </w:r>
       <w:r>
-        <w:t xml:space="preserve">are mapped to</w:t>
+        <w:t xml:space="preserve">were mapped to</w:t>
       </w:r>
       <w:r>
         <w:t xml:space="preserve"> </w:t>
@@ -379,7 +379,7 @@
         <w:t xml:space="preserve"> </w:t>
       </w:r>
       <w:r>
-        <w:t xml:space="preserve">is 27,074, and</w:t>
+        <w:t xml:space="preserve">was 27,074, and</w:t>
       </w:r>
       <w:r>
         <w:t xml:space="preserve"> </w:t>
@@ -397,7 +397,7 @@
         <w:t xml:space="preserve"> </w:t>
       </w:r>
       <w:r>
-        <w:t xml:space="preserve">is 7,581.</w:t>
+        <w:t xml:space="preserve">was 7,581.</w:t>
       </w:r>
     </w:p>
     <w:p>
@@ -405,7 +405,7 @@
         <w:pStyle w:val="BodyText"/>
       </w:pPr>
       <w:r>
-        <w:t xml:space="preserve">There are variables that can be removed, because they are not useful. For example, the status variable may be removed, because it has been transformed into the response variable. The totalPaid variable can be removed, because it is not knowable at the time of issue of a loan.</w:t>
+        <w:t xml:space="preserve">There were variables that could be removed, because they were not useful. For example, the status variable may be removed, because it has been transformed into the response variable. The totalPaid variable can be removed, because it is not knowable at the time of issue of a loan. The variable loanid was removed because it is just an identifier and has no predictive power.</w:t>
       </w:r>
     </w:p>
     <w:p>
@@ -429,7 +429,7 @@
         <w:pStyle w:val="BodyText"/>
       </w:pPr>
       <w:r>
-        <w:t xml:space="preserve">The variable revolRatio indicates proportion of revolving credit in use. This can be removed, because it is captured in other variables like debtIncRatio. With similar resoning, bcRatio can be removed. totalBal and totalLim can be used as proxies for totalRevLim, totalRevBal, totalBcLim,bcOpen, and totalIlLim. Further debtIncRatio, avgBal can be removed because they can be derived from other variables like income, totalBal, and openAcc. Remove totalAcc, because we are interested in accounts that are currently open and this is already captured in openAcc. Remove the variable term, because payment captures this information. The loan term and payment amount are dependent on each other. The variable accOpen24 can be removed, because if an account is opened there will likely be a credit inquiry, which is captured in inq6mth. Also, amount can be removed, because it is related to payment.</w:t>
+        <w:t xml:space="preserve">The variable revolRatio indicates proportion of revolving credit in use. This can be removed, because it is captured in other variables like debtIncRatio. With similar resoning, bcRatio can be removed. The variable accOpen24 can be removed, because if an account is opened there will likely be a credit inquiry, which is captured in inq6mth.</w:t>
       </w:r>
     </w:p>
     <w:p>
@@ -437,7 +437,7 @@
         <w:pStyle w:val="BodyText"/>
       </w:pPr>
       <w:r>
-        <w:t xml:space="preserve">The variable grade indicates the risk of the loan. I would consider it to be another response variable like status or the response variable derived from status, but with more levels. For this reason, it should be eliminated. The variable rate can be removed for similar reasons as grade. The loan rate is an indication of the borrower’s risk. The greater the risk the higher the rate. The variable pubRec can be eliminated, because the variable delinq2yr should capture this information. If someone has pubRec against them, they would have also missed payments.</w:t>
+        <w:t xml:space="preserve">The variable grade indicates the risk of the loan. I would consider it to be another response variable like status or the response variable derived from status, but with more levels. For this reason, it should be eliminated. The variable rate can be removed for similar reasons as grade. The loan rate is an indication of the borrower’s risk. The greater the risk the higher the rate.</w:t>
       </w:r>
     </w:p>
     <w:p>
@@ -445,7 +445,7 @@
         <w:pStyle w:val="BodyText"/>
       </w:pPr>
       <w:r>
-        <w:t xml:space="preserve">After inspection of the histograms of the variables totalBal and totalLim, it was discovered that there distributions are bimodal, which violates condition of normality, so debtIncRatio was used as a proxy. The variable payment was found to be strongly correlated with amount, and was removed. The variable openAcc was found not to be significant and was removed. The variable loanid was removed because it is just an identifier and has no predictive power.</w:t>
+        <w:t xml:space="preserve">The variable pubRec can be eliminated, because the variable delinq2yr should capture this information. If someone has pubRec against them, they would have also missed payments.</w:t>
       </w:r>
     </w:p>
     <w:p>
@@ -453,7 +453,7 @@
         <w:pStyle w:val="BodyText"/>
       </w:pPr>
       <w:r>
-        <w:t xml:space="preserve">delinq2yr and inq6mth are highly right skewed</w:t>
+        <w:t xml:space="preserve">After inspection of the histograms of the variables totalBal and totalLim, it was discovered that their distributions are bimodal, which violates condition of normality, so debtIncRatio was used as a proxy. The variable openAcc was found not to be significant and was removed.</w:t>
       </w:r>
     </w:p>
     <w:p>
@@ -461,7 +461,15 @@
         <w:pStyle w:val="BodyText"/>
       </w:pPr>
       <w:r>
-        <w:t xml:space="preserve">After elimination of variables, the predictors that are left are amount, home, income, debtIncRat, delinq2yr and inq6mth. I converted income and amount to numeric, because they were showing up as factors. With the remaining variables, there is no imputation or record removal needed. The variable home is categorical, the rest are quantitative.</w:t>
+        <w:t xml:space="preserve">After elimination of variables, the predictors that are left are payment, amount, verified, income, debtIncRat, delinq2yr and inq6mth. The variable verified is categorical, the rest are quantitative.</w:t>
+      </w:r>
+    </w:p>
+    <w:p>
+      <w:pPr>
+        <w:pStyle w:val="BodyText"/>
+      </w:pPr>
+      <w:r>
+        <w:t xml:space="preserve">With the remaining variables, there is no imputation or record removal needed.</w:t>
       </w:r>
     </w:p>
     <w:p>
@@ -476,10 +484,20 @@
     </w:p>
     <w:p>
       <w:pPr>
+        <w:pStyle w:val="Heading1"/>
+      </w:pPr>
+      <w:bookmarkStart w:id="26" w:name="log_amount-log_income-home-debtincrat-cube_rt_delinq2yr-cube_rt_inq6mth"/>
+      <w:bookmarkEnd w:id="26"/>
+      <w:r>
+        <w:t xml:space="preserve">log_amount + log_income + home + debtIncRat + cube_rt_delinq2yr + cube_rt_inq6mth</w:t>
+      </w:r>
+    </w:p>
+    <w:p>
+      <w:pPr>
         <w:pStyle w:val="FirstParagraph"/>
       </w:pPr>
       <w:r>
-        <w:t xml:space="preserve">The variables amount, payment, income, openAcc, totalBal, and totalLim showed varying degrees of right skewness. From inspection of histograms, the variables amount, payment, and income showed the most right skewness and were transformed by the log function. The variables totalBal and totalLim were transformed by taking the cubed root. The variable openAcc was transformed by the sqrt function. Histograms of the transformed variables are displayed in figure 1.</w:t>
+        <w:t xml:space="preserve">The variables amount, income, delinq2yr, inq6mth showed varying degrees of right skewness. From inspection of histograms, the variable amount and income showed the most right skewness and were transformed by the log function. The variables delinq2yr and inq6mth were transformed by taking the cubed root. Histograms of the transformed variables are displayed in Figure 1.</w:t>
       </w:r>
     </w:p>
     <w:p>
@@ -496,98 +514,7 @@
               <a:graphicData uri="http://schemas.openxmlformats.org/drawingml/2006/picture">
                 <pic:pic>
                   <pic:nvPicPr>
-                    <pic:cNvPr descr="DS705_Summer_2018_Project_Part2_files/figure-docx/transform_variables-1.png" id="0" name="Picture"/>
-                    <pic:cNvPicPr>
-                      <a:picLocks noChangeArrowheads="1" noChangeAspect="1"/>
-                    </pic:cNvPicPr>
-                  </pic:nvPicPr>
-                  <pic:blipFill>
-                    <a:blip r:embed="rId26"/>
-                    <a:stretch>
-                      <a:fillRect/>
-                    </a:stretch>
-                  </pic:blipFill>
-                  <pic:spPr bwMode="auto">
-                    <a:xfrm>
-                      <a:off x="0" y="0"/>
-                      <a:ext cx="4620126" cy="3696101"/>
-                    </a:xfrm>
-                    <a:prstGeom prst="rect">
-                      <a:avLst/>
-                    </a:prstGeom>
-                    <a:noFill/>
-                    <a:ln w="9525">
-                      <a:noFill/>
-                      <a:headEnd/>
-                      <a:tailEnd/>
-                    </a:ln>
-                  </pic:spPr>
-                </pic:pic>
-              </a:graphicData>
-            </a:graphic>
-          </wp:inline>
-        </w:drawing>
-      </w:r>
-    </w:p>
-    <w:p>
-      <w:pPr>
-        <w:pStyle w:val="BodyText"/>
-      </w:pPr>
-      <w:r>
-        <w:t xml:space="preserve">To start to develop a picture of the relationships between the predictor variables, and the response, two boxplots were created for a predictor variable. The boxplots were created to explore the differences in distributions between</w:t>
-      </w:r>
-      <w:r>
-        <w:t xml:space="preserve"> </w:t>
-      </w:r>
-      <w:r>
-        <w:t xml:space="preserve">“</w:t>
-      </w:r>
-      <w:r>
-        <w:t xml:space="preserve">Good</w:t>
-      </w:r>
-      <w:r>
-        <w:t xml:space="preserve">”</w:t>
-      </w:r>
-      <w:r>
-        <w:t xml:space="preserve"> </w:t>
-      </w:r>
-      <w:r>
-        <w:t xml:space="preserve">and</w:t>
-      </w:r>
-      <w:r>
-        <w:t xml:space="preserve"> </w:t>
-      </w:r>
-      <w:r>
-        <w:t xml:space="preserve">“</w:t>
-      </w:r>
-      <w:r>
-        <w:t xml:space="preserve">Bad</w:t>
-      </w:r>
-      <w:r>
-        <w:t xml:space="preserve">”</w:t>
-      </w:r>
-      <w:r>
-        <w:t xml:space="preserve"> </w:t>
-      </w:r>
-      <w:r>
-        <w:t xml:space="preserve">loans for a predictor variable. The plots can be seen in figure 2. Looking at the log_amount variable box plot, the mean of amount is lower for Good than Bad, which makes sense. A smaller loan would be easier to pay back. Similarly with the variable log_payment, a loan that has a smaller payment makes it easier to make the payment each month. Also as indicated by log_income, those with greater incomes have more money to pay back a loan.</w:t>
-      </w:r>
-    </w:p>
-    <w:p>
-      <w:pPr>
-        <w:pStyle w:val="BodyText"/>
-      </w:pPr>
-      <w:r>
-        <w:drawing>
-          <wp:inline>
-            <wp:extent cx="4620126" cy="3696101"/>
-            <wp:effectExtent b="0" l="0" r="0" t="0"/>
-            <wp:docPr descr="" title="" id="1" name="Picture"/>
-            <a:graphic>
-              <a:graphicData uri="http://schemas.openxmlformats.org/drawingml/2006/picture">
-                <pic:pic>
-                  <pic:nvPicPr>
-                    <pic:cNvPr descr="DS705_Summer_2018_Project_Part2_files/figure-docx/explore_relationships-1.png" id="0" name="Picture"/>
+                    <pic:cNvPr descr="DS705_Summer_2018_Project_Part2_files/figure-docx/transform_and_plot_variables-1.png" id="0" name="Picture"/>
                     <pic:cNvPicPr>
                       <a:picLocks noChangeArrowheads="1" noChangeAspect="1"/>
                     </pic:cNvPicPr>
@@ -622,132 +549,51 @@
     </w:p>
     <w:p>
       <w:pPr>
-        <w:pStyle w:val="Heading2"/>
-      </w:pPr>
-      <w:bookmarkStart w:id="28" w:name="the-logistic-model"/>
-      <w:bookmarkEnd w:id="28"/>
-      <w:r>
-        <w:t xml:space="preserve">5. The Logistic Model</w:t>
-      </w:r>
-    </w:p>
-    <w:p>
-      <w:pPr>
-        <w:pStyle w:val="SourceCode"/>
-      </w:pPr>
-      <w:r>
-        <w:rPr>
-          <w:rStyle w:val="VerbatimChar"/>
-        </w:rPr>
-        <w:t xml:space="preserve">##       predLoan</w:t>
-      </w:r>
-      <w:r>
-        <w:br w:type="textWrapping"/>
-      </w:r>
-      <w:r>
-        <w:rPr>
-          <w:rStyle w:val="VerbatimChar"/>
-        </w:rPr>
-        <w:t xml:space="preserve">##         Bad Good  Sum</w:t>
-      </w:r>
-      <w:r>
-        <w:br w:type="textWrapping"/>
-      </w:r>
-      <w:r>
-        <w:rPr>
-          <w:rStyle w:val="VerbatimChar"/>
-        </w:rPr>
-        <w:t xml:space="preserve">##   Bad     6 1521 1527</w:t>
-      </w:r>
-      <w:r>
-        <w:br w:type="textWrapping"/>
-      </w:r>
-      <w:r>
-        <w:rPr>
-          <w:rStyle w:val="VerbatimChar"/>
-        </w:rPr>
-        <w:t xml:space="preserve">##   Good    5 5399 5404</w:t>
-      </w:r>
-      <w:r>
-        <w:br w:type="textWrapping"/>
-      </w:r>
-      <w:r>
-        <w:rPr>
-          <w:rStyle w:val="VerbatimChar"/>
-        </w:rPr>
-        <w:t xml:space="preserve">##   Sum    11 6920 6931</w:t>
-      </w:r>
-    </w:p>
-    <w:p>
-      <w:pPr>
-        <w:pStyle w:val="SourceCode"/>
-      </w:pPr>
-      <w:r>
-        <w:rPr>
-          <w:rStyle w:val="VerbatimChar"/>
-        </w:rPr>
-        <w:t xml:space="preserve">## [1] "Proportion correctly predicted =  0.779829750396768"</w:t>
-      </w:r>
-    </w:p>
-    <w:p>
-      <w:pPr>
-        <w:pStyle w:val="Heading2"/>
-      </w:pPr>
-      <w:bookmarkStart w:id="29" w:name="optimizing-the-threshold-for-accuracy"/>
-      <w:bookmarkEnd w:id="29"/>
-      <w:r>
-        <w:t xml:space="preserve">6. Optimizing the Threshold for Accuracy</w:t>
-      </w:r>
-    </w:p>
-    <w:p>
-      <w:pPr>
-        <w:pStyle w:val="SourceCode"/>
-      </w:pPr>
-      <w:r>
-        <w:rPr>
-          <w:rStyle w:val="VerbatimChar"/>
-        </w:rPr>
-        <w:t xml:space="preserve">##  [1] 0.7796855 0.7796855 0.7796855 0.7796855 0.7796855 0.7796855 0.7796855</w:t>
-      </w:r>
-      <w:r>
-        <w:br w:type="textWrapping"/>
-      </w:r>
-      <w:r>
-        <w:rPr>
-          <w:rStyle w:val="VerbatimChar"/>
-        </w:rPr>
-        <w:t xml:space="preserve">##  [8] 0.7796855 0.7796855 0.7796855 0.7796855 0.7796855 0.7796855 0.7795412</w:t>
-      </w:r>
-      <w:r>
-        <w:br w:type="textWrapping"/>
-      </w:r>
-      <w:r>
-        <w:rPr>
-          <w:rStyle w:val="VerbatimChar"/>
-        </w:rPr>
-        <w:t xml:space="preserve">## [15] 0.7793969 0.7795412 0.7782427 0.7756456 0.7703073 0.7541480 0.7268792</w:t>
-      </w:r>
-      <w:r>
-        <w:br w:type="textWrapping"/>
-      </w:r>
-      <w:r>
-        <w:rPr>
-          <w:rStyle w:val="VerbatimChar"/>
-        </w:rPr>
-        <w:t xml:space="preserve">## [22] 0.6942721 0.6397345 0.5564854 0.4507286 0.3559371 0.2706680 0.2288270</w:t>
-      </w:r>
-      <w:r>
-        <w:br w:type="textWrapping"/>
-      </w:r>
-      <w:r>
-        <w:rPr>
-          <w:rStyle w:val="VerbatimChar"/>
-        </w:rPr>
-        <w:t xml:space="preserve">## [29] 0.2204588 0.2203145</w:t>
-      </w:r>
-    </w:p>
-    <w:p>
-      <w:pPr>
-        <w:pStyle w:val="FirstParagraph"/>
+        <w:pStyle w:val="BodyText"/>
+      </w:pPr>
+      <w:r>
+        <w:t xml:space="preserve">To start to develop a picture of the relationships between the predictor variables, and the response, two boxplots were created for a predictor variable. The boxplots were created to explore the differences in distributions between</w:t>
+      </w:r>
+      <w:r>
+        <w:t xml:space="preserve"> </w:t>
+      </w:r>
+      <w:r>
+        <w:t xml:space="preserve">“</w:t>
+      </w:r>
+      <w:r>
+        <w:t xml:space="preserve">Good</w:t>
+      </w:r>
+      <w:r>
+        <w:t xml:space="preserve">”</w:t>
+      </w:r>
+      <w:r>
+        <w:t xml:space="preserve"> </w:t>
+      </w:r>
+      <w:r>
+        <w:t xml:space="preserve">and</w:t>
+      </w:r>
+      <w:r>
+        <w:t xml:space="preserve"> </w:t>
+      </w:r>
+      <w:r>
+        <w:t xml:space="preserve">“</w:t>
+      </w:r>
+      <w:r>
+        <w:t xml:space="preserve">Bad</w:t>
+      </w:r>
+      <w:r>
+        <w:t xml:space="preserve">”</w:t>
+      </w:r>
+      <w:r>
+        <w:t xml:space="preserve"> </w:t>
+      </w:r>
+      <w:r>
+        <w:t xml:space="preserve">loans for a predictor variable. The plots can be seen in figure 2. Looking at the log_amount variable box plot, the mean of amount is lower for Good than Bad, which makes sense. A smaller loan would be easier to pay back. Also as indicated by log_income, those with greater incomes have more money to pay back a loan.</w:t>
+      </w:r>
+    </w:p>
+    <w:p>
+      <w:pPr>
+        <w:pStyle w:val="BodyText"/>
       </w:pPr>
       <w:r>
         <w:drawing>
@@ -759,13 +605,13 @@
               <a:graphicData uri="http://schemas.openxmlformats.org/drawingml/2006/picture">
                 <pic:pic>
                   <pic:nvPicPr>
-                    <pic:cNvPr descr="DS705_Summer_2018_Project_Part2_files/figure-docx/accuracy-1.png" id="0" name="Picture"/>
+                    <pic:cNvPr descr="DS705_Summer_2018_Project_Part2_files/figure-docx/explore_relationships-1.png" id="0" name="Picture"/>
                     <pic:cNvPicPr>
                       <a:picLocks noChangeArrowheads="1" noChangeAspect="1"/>
                     </pic:cNvPicPr>
                   </pic:nvPicPr>
                   <pic:blipFill>
-                    <a:blip r:embed="rId30"/>
+                    <a:blip r:embed="rId28"/>
                     <a:stretch>
                       <a:fillRect/>
                     </a:stretch>
@@ -791,11 +637,23 @@
           </wp:inline>
         </w:drawing>
       </w:r>
-      <w:r>
-        <w:t xml:space="preserve"> </w:t>
-      </w:r>
-      <w:r>
-        <w:t xml:space="preserve">## 7. Optimizing the Threshold for Profit</w:t>
+    </w:p>
+    <w:p>
+      <w:pPr>
+        <w:pStyle w:val="BodyText"/>
+      </w:pPr>
+      <w:r>
+        <w:t xml:space="preserve">After inspection of the boxplot cube_rt_delinq2yr, the variable delinq2yr was removed from the model, because even after transformation it is extremely right skewed. Taking it out of the model did not effect the accuracy or profit predictions significantly.</w:t>
+      </w:r>
+    </w:p>
+    <w:p>
+      <w:pPr>
+        <w:pStyle w:val="Heading2"/>
+      </w:pPr>
+      <w:bookmarkStart w:id="29" w:name="the-logistic-model"/>
+      <w:bookmarkEnd w:id="29"/>
+      <w:r>
+        <w:t xml:space="preserve">5. The Logistic Model</w:t>
       </w:r>
     </w:p>
     <w:p>
@@ -806,7 +664,7 @@
         <w:rPr>
           <w:rStyle w:val="VerbatimChar"/>
         </w:rPr>
-        <w:t xml:space="preserve">##  [1] 1414003.0143 1414003.0143 1414003.0143 1414003.0143 1414003.0143</w:t>
+        <w:t xml:space="preserve">##       predLoan</w:t>
       </w:r>
       <w:r>
         <w:br w:type="textWrapping"/>
@@ -815,7 +673,7 @@
         <w:rPr>
           <w:rStyle w:val="VerbatimChar"/>
         </w:rPr>
-        <w:t xml:space="preserve">##  [6] 1414003.0143 1414003.0143 1414003.0143 1414003.0143 1414003.0143</w:t>
+        <w:t xml:space="preserve">##         Bad Good  Sum</w:t>
       </w:r>
       <w:r>
         <w:br w:type="textWrapping"/>
@@ -824,7 +682,7 @@
         <w:rPr>
           <w:rStyle w:val="VerbatimChar"/>
         </w:rPr>
-        <w:t xml:space="preserve">## [11] 1414003.0143 1414003.0143 1414003.0143 1407659.1568 1412851.7087</w:t>
+        <w:t xml:space="preserve">##   Bad     8 1519 1527</w:t>
       </w:r>
       <w:r>
         <w:br w:type="textWrapping"/>
@@ -833,7 +691,7 @@
         <w:rPr>
           <w:rStyle w:val="VerbatimChar"/>
         </w:rPr>
-        <w:t xml:space="preserve">## [16] 1437544.6476 1495318.5445 1630655.6369 1866902.5305 1808234.6704</w:t>
+        <w:t xml:space="preserve">##   Good   14 5390 5404</w:t>
       </w:r>
       <w:r>
         <w:br w:type="textWrapping"/>
@@ -842,16 +700,28 @@
         <w:rPr>
           <w:rStyle w:val="VerbatimChar"/>
         </w:rPr>
-        <w:t xml:space="preserve">## [21] 1899977.6480 2246771.3516 2267091.6046 1888458.9946 1251243.1485</w:t>
-      </w:r>
-      <w:r>
-        <w:br w:type="textWrapping"/>
-      </w:r>
+        <w:t xml:space="preserve">##   Sum    22 6909 6931</w:t>
+      </w:r>
+    </w:p>
+    <w:p>
+      <w:pPr>
+        <w:pStyle w:val="SourceCode"/>
+      </w:pPr>
       <w:r>
         <w:rPr>
           <w:rStyle w:val="VerbatimChar"/>
         </w:rPr>
-        <w:t xml:space="preserve">## [26]  709985.0068  172995.0737   -8003.6832     631.5367       0.0000</w:t>
+        <w:t xml:space="preserve">## [1] "Proportion correctly predicted =  0.778819795123359"</w:t>
+      </w:r>
+    </w:p>
+    <w:p>
+      <w:pPr>
+        <w:pStyle w:val="Heading2"/>
+      </w:pPr>
+      <w:bookmarkStart w:id="30" w:name="optimizing-the-threshold-for-accuracy"/>
+      <w:bookmarkEnd w:id="30"/>
+      <w:r>
+        <w:t xml:space="preserve">6. Optimizing the Threshold for Accuracy</w:t>
       </w:r>
     </w:p>
     <w:p>
@@ -868,7 +738,7 @@
               <a:graphicData uri="http://schemas.openxmlformats.org/drawingml/2006/picture">
                 <pic:pic>
                   <pic:nvPicPr>
-                    <pic:cNvPr descr="DS705_Summer_2018_Project_Part2_files/figure-docx/profit-1.png" id="0" name="Picture"/>
+                    <pic:cNvPr descr="DS705_Summer_2018_Project_Part2_files/figure-docx/accuracy-1.png" id="0" name="Picture"/>
                     <pic:cNvPicPr>
                       <a:picLocks noChangeArrowheads="1" noChangeAspect="1"/>
                     </pic:cNvPicPr>
@@ -900,13 +770,77 @@
           </wp:inline>
         </w:drawing>
       </w:r>
+      <w:r>
+        <w:t xml:space="preserve"> </w:t>
+      </w:r>
+      <w:r>
+        <w:t xml:space="preserve">## 7. Optimizing the Threshold for Profit</w:t>
+      </w:r>
+    </w:p>
+    <w:p>
+      <w:pPr>
+        <w:pStyle w:val="SourceCode"/>
+      </w:pPr>
+      <w:r>
+        <w:rPr>
+          <w:rStyle w:val="VerbatimChar"/>
+        </w:rPr>
+        <w:t xml:space="preserve">## [1] 0.6896552</w:t>
+      </w:r>
+    </w:p>
+    <w:p>
+      <w:pPr>
+        <w:pStyle w:val="FirstParagraph"/>
+      </w:pPr>
+      <w:r>
+        <w:drawing>
+          <wp:inline>
+            <wp:extent cx="4620126" cy="3696101"/>
+            <wp:effectExtent b="0" l="0" r="0" t="0"/>
+            <wp:docPr descr="" title="" id="1" name="Picture"/>
+            <a:graphic>
+              <a:graphicData uri="http://schemas.openxmlformats.org/drawingml/2006/picture">
+                <pic:pic>
+                  <pic:nvPicPr>
+                    <pic:cNvPr descr="DS705_Summer_2018_Project_Part2_files/figure-docx/profit-1.png" id="0" name="Picture"/>
+                    <pic:cNvPicPr>
+                      <a:picLocks noChangeArrowheads="1" noChangeAspect="1"/>
+                    </pic:cNvPicPr>
+                  </pic:nvPicPr>
+                  <pic:blipFill>
+                    <a:blip r:embed="rId32"/>
+                    <a:stretch>
+                      <a:fillRect/>
+                    </a:stretch>
+                  </pic:blipFill>
+                  <pic:spPr bwMode="auto">
+                    <a:xfrm>
+                      <a:off x="0" y="0"/>
+                      <a:ext cx="4620126" cy="3696101"/>
+                    </a:xfrm>
+                    <a:prstGeom prst="rect">
+                      <a:avLst/>
+                    </a:prstGeom>
+                    <a:noFill/>
+                    <a:ln w="9525">
+                      <a:noFill/>
+                      <a:headEnd/>
+                      <a:tailEnd/>
+                    </a:ln>
+                  </pic:spPr>
+                </pic:pic>
+              </a:graphicData>
+            </a:graphic>
+          </wp:inline>
+        </w:drawing>
+      </w:r>
     </w:p>
     <w:p>
       <w:pPr>
         <w:pStyle w:val="Heading2"/>
       </w:pPr>
-      <w:bookmarkStart w:id="32" w:name="results-summary"/>
-      <w:bookmarkEnd w:id="32"/>
+      <w:bookmarkStart w:id="33" w:name="results-summary"/>
+      <w:bookmarkEnd w:id="33"/>
       <w:r>
         <w:t xml:space="preserve">8. Results Summary</w:t>
       </w:r>
@@ -1019,7 +953,7 @@
     </w:lvl>
   </w:abstractNum>
   <w:abstractNum w:abstractNumId="990">
-    <w:nsid w:val="1424e37a"/>
+    <w:nsid w:val="5c138d5e"/>
     <w:multiLevelType w:val="multilevel"/>
     <w:lvl w:ilvl="0">
       <w:numFmt w:val="bullet"/>

</xml_diff>

<commit_message>
boxplots now look correct
</commit_message>
<xml_diff>
--- a/project/DS705_Summer_2018_Project_Part2.docx
+++ b/project/DS705_Summer_2018_Project_Part2.docx
@@ -453,7 +453,7 @@
         <w:pStyle w:val="BodyText"/>
       </w:pPr>
       <w:r>
-        <w:t xml:space="preserve">After inspection of the histograms of the variables totalBal and totalLim, it was discovered that their distributions are bimodal, which violates condition of normality, so debtIncRatio was used as a proxy. The variable openAcc was found not to be significant and was removed.</w:t>
+        <w:t xml:space="preserve">After inspection of the histograms of the variables totalBal and totalLim, it was discovered that their distributions are bimodal, which violates condition of normality, so debtIncRatio was used as a proxy. The variable openAcc was found not to be significant and was also removed.</w:t>
       </w:r>
     </w:p>
     <w:p>
@@ -484,20 +484,90 @@
     </w:p>
     <w:p>
       <w:pPr>
-        <w:pStyle w:val="Heading1"/>
-      </w:pPr>
-      <w:bookmarkStart w:id="26" w:name="log_amount-log_income-home-debtincrat-cube_rt_delinq2yr-cube_rt_inq6mth"/>
-      <w:bookmarkEnd w:id="26"/>
-      <w:r>
-        <w:t xml:space="preserve">log_amount + log_income + home + debtIncRat + cube_rt_delinq2yr + cube_rt_inq6mth</w:t>
-      </w:r>
-    </w:p>
-    <w:p>
-      <w:pPr>
         <w:pStyle w:val="FirstParagraph"/>
       </w:pPr>
       <w:r>
-        <w:t xml:space="preserve">The variables amount, income, delinq2yr, inq6mth showed varying degrees of right skewness. From inspection of histograms, the variable amount and income showed the most right skewness and were transformed by the log function. The variables delinq2yr and inq6mth were transformed by taking the cubed root. Histograms of the transformed variables are displayed in Figure 1.</w:t>
+        <w:t xml:space="preserve">The variables amount, income, delinq2yr, inq6mth showed varying degrees of right skewness. From inspection of histograms, the variable amount, payment and income showed the most right skewness and were transformed by the log function. The variables delinq2yr and inq6mth were transformed by taking the cubed root. Histograms of the transformed variables are displayed in Figure 1.</w:t>
+      </w:r>
+    </w:p>
+    <w:p>
+      <w:pPr>
+        <w:pStyle w:val="BodyText"/>
+      </w:pPr>
+      <w:r>
+        <w:t xml:space="preserve">To develop a picture of the relationships between the predictor variables, and the response, two boxplots for each response</w:t>
+      </w:r>
+      <w:r>
+        <w:t xml:space="preserve"> </w:t>
+      </w:r>
+      <w:r>
+        <w:t xml:space="preserve">“</w:t>
+      </w:r>
+      <w:r>
+        <w:t xml:space="preserve">Good</w:t>
+      </w:r>
+      <w:r>
+        <w:t xml:space="preserve">”</w:t>
+      </w:r>
+      <w:r>
+        <w:t xml:space="preserve"> </w:t>
+      </w:r>
+      <w:r>
+        <w:t xml:space="preserve">and</w:t>
+      </w:r>
+      <w:r>
+        <w:t xml:space="preserve"> </w:t>
+      </w:r>
+      <w:r>
+        <w:t xml:space="preserve">“</w:t>
+      </w:r>
+      <w:r>
+        <w:t xml:space="preserve">Bad</w:t>
+      </w:r>
+      <w:r>
+        <w:t xml:space="preserve">”</w:t>
+      </w:r>
+      <w:r>
+        <w:t xml:space="preserve"> </w:t>
+      </w:r>
+      <w:r>
+        <w:t xml:space="preserve">were created for a predictor variable. The boxplots were created to explore the differences in distributions between</w:t>
+      </w:r>
+      <w:r>
+        <w:t xml:space="preserve"> </w:t>
+      </w:r>
+      <w:r>
+        <w:t xml:space="preserve">“</w:t>
+      </w:r>
+      <w:r>
+        <w:t xml:space="preserve">Good</w:t>
+      </w:r>
+      <w:r>
+        <w:t xml:space="preserve">”</w:t>
+      </w:r>
+      <w:r>
+        <w:t xml:space="preserve"> </w:t>
+      </w:r>
+      <w:r>
+        <w:t xml:space="preserve">and</w:t>
+      </w:r>
+      <w:r>
+        <w:t xml:space="preserve"> </w:t>
+      </w:r>
+      <w:r>
+        <w:t xml:space="preserve">“</w:t>
+      </w:r>
+      <w:r>
+        <w:t xml:space="preserve">Bad</w:t>
+      </w:r>
+      <w:r>
+        <w:t xml:space="preserve">”</w:t>
+      </w:r>
+      <w:r>
+        <w:t xml:space="preserve"> </w:t>
+      </w:r>
+      <w:r>
+        <w:t xml:space="preserve">loans for each predictor variable. The plots can be seen in Figure 2. Looking at the log_amount variable box plot, the mean of amount is lower for Good than Bad, which makes sense. A smaller loan would be easier to pay back. Similarly with the variable log_payment, a loan that has a smaller payment makes it easier to make the payment each month. Also as indicated by log_income, those with greater incomes have more money to pay back a loan.</w:t>
       </w:r>
     </w:p>
     <w:p>
@@ -514,13 +584,13 @@
               <a:graphicData uri="http://schemas.openxmlformats.org/drawingml/2006/picture">
                 <pic:pic>
                   <pic:nvPicPr>
-                    <pic:cNvPr descr="DS705_Summer_2018_Project_Part2_files/figure-docx/transform_and_plot_variables-1.png" id="0" name="Picture"/>
+                    <pic:cNvPr descr="DS705_Summer_2018_Project_Part2_files/figure-docx/explore_relationships-1.png" id="0" name="Picture"/>
                     <pic:cNvPicPr>
                       <a:picLocks noChangeArrowheads="1" noChangeAspect="1"/>
                     </pic:cNvPicPr>
                   </pic:nvPicPr>
                   <pic:blipFill>
-                    <a:blip r:embed="rId27"/>
+                    <a:blip r:embed="rId26"/>
                     <a:stretch>
                       <a:fillRect/>
                     </a:stretch>
@@ -552,48 +622,341 @@
         <w:pStyle w:val="BodyText"/>
       </w:pPr>
       <w:r>
-        <w:t xml:space="preserve">To start to develop a picture of the relationships between the predictor variables, and the response, two boxplots were created for a predictor variable. The boxplots were created to explore the differences in distributions between</w:t>
-      </w:r>
-      <w:r>
-        <w:t xml:space="preserve"> </w:t>
-      </w:r>
-      <w:r>
-        <w:t xml:space="preserve">“</w:t>
-      </w:r>
-      <w:r>
-        <w:t xml:space="preserve">Good</w:t>
-      </w:r>
-      <w:r>
-        <w:t xml:space="preserve">”</w:t>
-      </w:r>
-      <w:r>
-        <w:t xml:space="preserve"> </w:t>
-      </w:r>
-      <w:r>
-        <w:t xml:space="preserve">and</w:t>
-      </w:r>
-      <w:r>
-        <w:t xml:space="preserve"> </w:t>
-      </w:r>
-      <w:r>
-        <w:t xml:space="preserve">“</w:t>
-      </w:r>
-      <w:r>
-        <w:t xml:space="preserve">Bad</w:t>
-      </w:r>
-      <w:r>
-        <w:t xml:space="preserve">”</w:t>
-      </w:r>
-      <w:r>
-        <w:t xml:space="preserve"> </w:t>
-      </w:r>
-      <w:r>
-        <w:t xml:space="preserve">loans for a predictor variable. The plots can be seen in figure 2. Looking at the log_amount variable box plot, the mean of amount is lower for Good than Bad, which makes sense. A smaller loan would be easier to pay back. Also as indicated by log_income, those with greater incomes have more money to pay back a loan.</w:t>
+        <w:t xml:space="preserve">After inspection of the boxplot for cube_rt_delinq2yr, the variable delinq2yr was removed from the model, because even after transformation it is extremely right skewed. Taking it out of the model did not effect the accuracy or profit predictions significantly.</w:t>
       </w:r>
     </w:p>
     <w:p>
       <w:pPr>
         <w:pStyle w:val="BodyText"/>
+      </w:pPr>
+      <w:r>
+        <w:t xml:space="preserve">After plotting and exploring of several other predictors, the shapes of bcOpen and totalBcLim after cube root transformation were found to be close to normal. Adding them to the model decreased AIC, and increased predictive power. The terms are significant. The variables bcOpen and totalBcLim which indicate credit card utilization may be proxies for totalBal and totalLim, which were removed because of their bimodal distributions. The variable bcOpen had 360 values with NA. These were removed from the data set.</w:t>
+      </w:r>
+    </w:p>
+    <w:p>
+      <w:pPr>
+        <w:pStyle w:val="Heading2"/>
+      </w:pPr>
+      <w:bookmarkStart w:id="27" w:name="the-logistic-model"/>
+      <w:bookmarkEnd w:id="27"/>
+      <w:r>
+        <w:t xml:space="preserve">5. The Logistic Model</w:t>
+      </w:r>
+    </w:p>
+    <w:p>
+      <w:pPr>
+        <w:pStyle w:val="FirstParagraph"/>
+      </w:pPr>
+      <w:r>
+        <w:t xml:space="preserve">From the summary of the model all the variables are very significant as indicated by p-values that are close to zero. Based on the VIF, the variables log_payment and log_amount show correlation. However, they are still very significant in the model, and will be kept.</w:t>
+      </w:r>
+    </w:p>
+    <w:p>
+      <w:pPr>
+        <w:pStyle w:val="BodyText"/>
+      </w:pPr>
+      <w:r>
+        <w:t xml:space="preserve">The model with the coefficients is below.</w:t>
+      </w:r>
+    </w:p>
+    <w:p>
+      <w:pPr>
+        <w:pStyle w:val="BodyText"/>
+      </w:pPr>
+      <m:oMathPara>
+        <m:oMathParaPr>
+          <m:jc m:val="center"/>
+        </m:oMathParaPr>
+        <m:oMath>
+          <m:groupChr>
+            <m:groupChrPr>
+              <m:chr m:val="ˆ"/>
+              <m:pos m:val="top"/>
+              <m:vertJc m:val="bot"/>
+            </m:groupChrPr>
+            <m:e>
+              <m:r>
+                <m:rPr>
+                  <m:sty m:val="p"/>
+                </m:rPr>
+                <m:t>ln</m:t>
+              </m:r>
+              <m:d>
+                <m:dPr>
+                  <m:begChr m:val="("/>
+                  <m:endChr m:val=")"/>
+                  <m:grow/>
+                </m:dPr>
+                <m:e>
+                  <m:f>
+                    <m:fPr>
+                      <m:type m:val="bar"/>
+                    </m:fPr>
+                    <m:num>
+                      <m:r>
+                        <m:t>P</m:t>
+                      </m:r>
+                      <m:r>
+                        <m:t>(</m:t>
+                      </m:r>
+                      <m:r>
+                        <m:t>G</m:t>
+                      </m:r>
+                      <m:r>
+                        <m:t>o</m:t>
+                      </m:r>
+                      <m:r>
+                        <m:t>o</m:t>
+                      </m:r>
+                      <m:r>
+                        <m:t>d</m:t>
+                      </m:r>
+                      <m:r>
+                        <m:t>)</m:t>
+                      </m:r>
+                    </m:num>
+                    <m:den>
+                      <m:r>
+                        <m:t>1</m:t>
+                      </m:r>
+                      <m:r>
+                        <m:t>−</m:t>
+                      </m:r>
+                      <m:r>
+                        <m:t>P</m:t>
+                      </m:r>
+                      <m:r>
+                        <m:t>(</m:t>
+                      </m:r>
+                      <m:r>
+                        <m:t>G</m:t>
+                      </m:r>
+                      <m:r>
+                        <m:t>o</m:t>
+                      </m:r>
+                      <m:r>
+                        <m:t>o</m:t>
+                      </m:r>
+                      <m:r>
+                        <m:t>d</m:t>
+                      </m:r>
+                      <m:r>
+                        <m:t>)</m:t>
+                      </m:r>
+                    </m:den>
+                  </m:f>
+                </m:e>
+              </m:d>
+            </m:e>
+          </m:groupChr>
+          <m:r>
+            <m:t>=</m:t>
+          </m:r>
+          <m:r>
+            <m:t>5.181</m:t>
+          </m:r>
+          <m:r>
+            <m:t>−</m:t>
+          </m:r>
+          <m:r>
+            <m:t>1.875</m:t>
+          </m:r>
+          <m:r>
+            <m:t>⋅</m:t>
+          </m:r>
+          <m:r>
+            <m:rPr>
+              <m:sty m:val="p"/>
+            </m:rPr>
+            <m:t>log_amount</m:t>
+          </m:r>
+          <m:r>
+            <m:t>+</m:t>
+          </m:r>
+          <m:r>
+            <m:t>1.468</m:t>
+          </m:r>
+          <m:r>
+            <m:t>⋅</m:t>
+          </m:r>
+          <m:r>
+            <m:rPr>
+              <m:sty m:val="p"/>
+            </m:rPr>
+            <m:t>log_payment</m:t>
+          </m:r>
+          <m:r>
+            <m:t>+</m:t>
+          </m:r>
+          <m:r>
+            <m:t>0.467</m:t>
+          </m:r>
+          <m:r>
+            <m:t>⋅</m:t>
+          </m:r>
+          <m:r>
+            <m:rPr>
+              <m:sty m:val="p"/>
+            </m:rPr>
+            <m:t>log_income</m:t>
+          </m:r>
+          <m:r>
+            <m:t>−</m:t>
+          </m:r>
+          <m:r>
+            <m:t>0.357</m:t>
+          </m:r>
+          <m:r>
+            <m:t>⋅</m:t>
+          </m:r>
+          <m:r>
+            <m:rPr>
+              <m:sty m:val="p"/>
+            </m:rPr>
+            <m:t>verified</m:t>
+          </m:r>
+          <m:r>
+            <m:t>−</m:t>
+          </m:r>
+          <m:r>
+            <m:t>0.028</m:t>
+          </m:r>
+          <m:r>
+            <m:t>⋅</m:t>
+          </m:r>
+          <m:r>
+            <m:rPr>
+              <m:sty m:val="p"/>
+            </m:rPr>
+            <m:t>debtIncRat</m:t>
+          </m:r>
+          <m:r>
+            <m:t>−</m:t>
+          </m:r>
+          <m:r>
+            <m:t>0.037</m:t>
+          </m:r>
+          <m:r>
+            <m:t>⋅</m:t>
+          </m:r>
+          <m:r>
+            <m:rPr>
+              <m:sty m:val="p"/>
+            </m:rPr>
+            <m:t>cube_rt_inq6mth</m:t>
+          </m:r>
+          <m:r>
+            <m:t>+</m:t>
+          </m:r>
+          <m:r>
+            <m:t>0.018</m:t>
+          </m:r>
+          <m:r>
+            <m:t>⋅</m:t>
+          </m:r>
+          <m:r>
+            <m:rPr>
+              <m:sty m:val="p"/>
+            </m:rPr>
+            <m:t>cube_rt_bcOpen</m:t>
+          </m:r>
+          <m:r>
+            <m:t>+</m:t>
+          </m:r>
+          <m:r>
+            <m:t>0.024</m:t>
+          </m:r>
+          <m:r>
+            <m:t>⋅</m:t>
+          </m:r>
+          <m:r>
+            <m:rPr>
+              <m:sty m:val="p"/>
+            </m:rPr>
+            <m:t>cube_rt_totalBcLim</m:t>
+          </m:r>
+        </m:oMath>
+      </m:oMathPara>
+    </w:p>
+    <w:p>
+      <w:pPr>
+        <w:pStyle w:val="FirstParagraph"/>
+      </w:pPr>
+      <w:r>
+        <w:t xml:space="preserve">The contingency table along with the overall accuracy is below. The accuracy is at 79%. That is 79% of the time truly good or bad loans are classified correctly. Based on the accuracy and that the terms are all significant, this is a good model.</w:t>
+      </w:r>
+    </w:p>
+    <w:p>
+      <w:pPr>
+        <w:pStyle w:val="SourceCode"/>
+      </w:pPr>
+      <w:r>
+        <w:rPr>
+          <w:rStyle w:val="VerbatimChar"/>
+        </w:rPr>
+        <w:t xml:space="preserve">##       predLoan</w:t>
+      </w:r>
+      <w:r>
+        <w:br w:type="textWrapping"/>
+      </w:r>
+      <w:r>
+        <w:rPr>
+          <w:rStyle w:val="VerbatimChar"/>
+        </w:rPr>
+        <w:t xml:space="preserve">##         Bad Good  Sum</w:t>
+      </w:r>
+      <w:r>
+        <w:br w:type="textWrapping"/>
+      </w:r>
+      <w:r>
+        <w:rPr>
+          <w:rStyle w:val="VerbatimChar"/>
+        </w:rPr>
+        <w:t xml:space="preserve">##   Bad    27 1494 1521</w:t>
+      </w:r>
+      <w:r>
+        <w:br w:type="textWrapping"/>
+      </w:r>
+      <w:r>
+        <w:rPr>
+          <w:rStyle w:val="VerbatimChar"/>
+        </w:rPr>
+        <w:t xml:space="preserve">##   Good   20 5318 5338</w:t>
+      </w:r>
+      <w:r>
+        <w:br w:type="textWrapping"/>
+      </w:r>
+      <w:r>
+        <w:rPr>
+          <w:rStyle w:val="VerbatimChar"/>
+        </w:rPr>
+        <w:t xml:space="preserve">##   Sum    47 6812 6859</w:t>
+      </w:r>
+    </w:p>
+    <w:p>
+      <w:pPr>
+        <w:pStyle w:val="SourceCode"/>
+      </w:pPr>
+      <w:r>
+        <w:rPr>
+          <w:rStyle w:val="VerbatimChar"/>
+        </w:rPr>
+        <w:t xml:space="preserve">## [1] "Proportion correctly predicted =  0.779268114885552"</w:t>
+      </w:r>
+    </w:p>
+    <w:p>
+      <w:pPr>
+        <w:pStyle w:val="Heading2"/>
+      </w:pPr>
+      <w:bookmarkStart w:id="28" w:name="optimizing-the-threshold-for-accuracy"/>
+      <w:bookmarkEnd w:id="28"/>
+      <w:r>
+        <w:t xml:space="preserve">6. Optimizing the Threshold for Accuracy</w:t>
+      </w:r>
+    </w:p>
+    <w:p>
+      <w:pPr>
+        <w:pStyle w:val="FirstParagraph"/>
       </w:pPr>
       <w:r>
         <w:drawing>
@@ -605,13 +968,13 @@
               <a:graphicData uri="http://schemas.openxmlformats.org/drawingml/2006/picture">
                 <pic:pic>
                   <pic:nvPicPr>
-                    <pic:cNvPr descr="DS705_Summer_2018_Project_Part2_files/figure-docx/explore_relationships-1.png" id="0" name="Picture"/>
+                    <pic:cNvPr descr="DS705_Summer_2018_Project_Part2_files/figure-docx/accuracy-1.png" id="0" name="Picture"/>
                     <pic:cNvPicPr>
                       <a:picLocks noChangeArrowheads="1" noChangeAspect="1"/>
                     </pic:cNvPicPr>
                   </pic:nvPicPr>
                   <pic:blipFill>
-                    <a:blip r:embed="rId28"/>
+                    <a:blip r:embed="rId29"/>
                     <a:stretch>
                       <a:fillRect/>
                     </a:stretch>
@@ -637,23 +1000,11 @@
           </wp:inline>
         </w:drawing>
       </w:r>
-    </w:p>
-    <w:p>
-      <w:pPr>
-        <w:pStyle w:val="BodyText"/>
-      </w:pPr>
-      <w:r>
-        <w:t xml:space="preserve">After inspection of the boxplot cube_rt_delinq2yr, the variable delinq2yr was removed from the model, because even after transformation it is extremely right skewed. Taking it out of the model did not effect the accuracy or profit predictions significantly.</w:t>
-      </w:r>
-    </w:p>
-    <w:p>
-      <w:pPr>
-        <w:pStyle w:val="Heading2"/>
-      </w:pPr>
-      <w:bookmarkStart w:id="29" w:name="the-logistic-model"/>
-      <w:bookmarkEnd w:id="29"/>
-      <w:r>
-        <w:t xml:space="preserve">5. The Logistic Model</w:t>
+      <w:r>
+        <w:t xml:space="preserve"> </w:t>
+      </w:r>
+      <w:r>
+        <w:t xml:space="preserve">## 7. Optimizing the Threshold for Profit</w:t>
       </w:r>
     </w:p>
     <w:p>
@@ -664,64 +1015,7 @@
         <w:rPr>
           <w:rStyle w:val="VerbatimChar"/>
         </w:rPr>
-        <w:t xml:space="preserve">##       predLoan</w:t>
-      </w:r>
-      <w:r>
-        <w:br w:type="textWrapping"/>
-      </w:r>
-      <w:r>
-        <w:rPr>
-          <w:rStyle w:val="VerbatimChar"/>
-        </w:rPr>
-        <w:t xml:space="preserve">##         Bad Good  Sum</w:t>
-      </w:r>
-      <w:r>
-        <w:br w:type="textWrapping"/>
-      </w:r>
-      <w:r>
-        <w:rPr>
-          <w:rStyle w:val="VerbatimChar"/>
-        </w:rPr>
-        <w:t xml:space="preserve">##   Bad     8 1519 1527</w:t>
-      </w:r>
-      <w:r>
-        <w:br w:type="textWrapping"/>
-      </w:r>
-      <w:r>
-        <w:rPr>
-          <w:rStyle w:val="VerbatimChar"/>
-        </w:rPr>
-        <w:t xml:space="preserve">##   Good   14 5390 5404</w:t>
-      </w:r>
-      <w:r>
-        <w:br w:type="textWrapping"/>
-      </w:r>
-      <w:r>
-        <w:rPr>
-          <w:rStyle w:val="VerbatimChar"/>
-        </w:rPr>
-        <w:t xml:space="preserve">##   Sum    22 6909 6931</w:t>
-      </w:r>
-    </w:p>
-    <w:p>
-      <w:pPr>
-        <w:pStyle w:val="SourceCode"/>
-      </w:pPr>
-      <w:r>
-        <w:rPr>
-          <w:rStyle w:val="VerbatimChar"/>
-        </w:rPr>
-        <w:t xml:space="preserve">## [1] "Proportion correctly predicted =  0.778819795123359"</w:t>
-      </w:r>
-    </w:p>
-    <w:p>
-      <w:pPr>
-        <w:pStyle w:val="Heading2"/>
-      </w:pPr>
-      <w:bookmarkStart w:id="30" w:name="optimizing-the-threshold-for-accuracy"/>
-      <w:bookmarkEnd w:id="30"/>
-      <w:r>
-        <w:t xml:space="preserve">6. Optimizing the Threshold for Accuracy</w:t>
+        <w:t xml:space="preserve">## [1] 0.7586207</w:t>
       </w:r>
     </w:p>
     <w:p>
@@ -738,13 +1032,13 @@
               <a:graphicData uri="http://schemas.openxmlformats.org/drawingml/2006/picture">
                 <pic:pic>
                   <pic:nvPicPr>
-                    <pic:cNvPr descr="DS705_Summer_2018_Project_Part2_files/figure-docx/accuracy-1.png" id="0" name="Picture"/>
+                    <pic:cNvPr descr="DS705_Summer_2018_Project_Part2_files/figure-docx/profit-1.png" id="0" name="Picture"/>
                     <pic:cNvPicPr>
                       <a:picLocks noChangeArrowheads="1" noChangeAspect="1"/>
                     </pic:cNvPicPr>
                   </pic:nvPicPr>
                   <pic:blipFill>
-                    <a:blip r:embed="rId31"/>
+                    <a:blip r:embed="rId30"/>
                     <a:stretch>
                       <a:fillRect/>
                     </a:stretch>
@@ -770,77 +1064,13 @@
           </wp:inline>
         </w:drawing>
       </w:r>
-      <w:r>
-        <w:t xml:space="preserve"> </w:t>
-      </w:r>
-      <w:r>
-        <w:t xml:space="preserve">## 7. Optimizing the Threshold for Profit</w:t>
-      </w:r>
-    </w:p>
-    <w:p>
-      <w:pPr>
-        <w:pStyle w:val="SourceCode"/>
-      </w:pPr>
-      <w:r>
-        <w:rPr>
-          <w:rStyle w:val="VerbatimChar"/>
-        </w:rPr>
-        <w:t xml:space="preserve">## [1] 0.6896552</w:t>
-      </w:r>
-    </w:p>
-    <w:p>
-      <w:pPr>
-        <w:pStyle w:val="FirstParagraph"/>
-      </w:pPr>
-      <w:r>
-        <w:drawing>
-          <wp:inline>
-            <wp:extent cx="4620126" cy="3696101"/>
-            <wp:effectExtent b="0" l="0" r="0" t="0"/>
-            <wp:docPr descr="" title="" id="1" name="Picture"/>
-            <a:graphic>
-              <a:graphicData uri="http://schemas.openxmlformats.org/drawingml/2006/picture">
-                <pic:pic>
-                  <pic:nvPicPr>
-                    <pic:cNvPr descr="DS705_Summer_2018_Project_Part2_files/figure-docx/profit-1.png" id="0" name="Picture"/>
-                    <pic:cNvPicPr>
-                      <a:picLocks noChangeArrowheads="1" noChangeAspect="1"/>
-                    </pic:cNvPicPr>
-                  </pic:nvPicPr>
-                  <pic:blipFill>
-                    <a:blip r:embed="rId32"/>
-                    <a:stretch>
-                      <a:fillRect/>
-                    </a:stretch>
-                  </pic:blipFill>
-                  <pic:spPr bwMode="auto">
-                    <a:xfrm>
-                      <a:off x="0" y="0"/>
-                      <a:ext cx="4620126" cy="3696101"/>
-                    </a:xfrm>
-                    <a:prstGeom prst="rect">
-                      <a:avLst/>
-                    </a:prstGeom>
-                    <a:noFill/>
-                    <a:ln w="9525">
-                      <a:noFill/>
-                      <a:headEnd/>
-                      <a:tailEnd/>
-                    </a:ln>
-                  </pic:spPr>
-                </pic:pic>
-              </a:graphicData>
-            </a:graphic>
-          </wp:inline>
-        </w:drawing>
-      </w:r>
     </w:p>
     <w:p>
       <w:pPr>
         <w:pStyle w:val="Heading2"/>
       </w:pPr>
-      <w:bookmarkStart w:id="33" w:name="results-summary"/>
-      <w:bookmarkEnd w:id="33"/>
+      <w:bookmarkStart w:id="31" w:name="results-summary"/>
+      <w:bookmarkEnd w:id="31"/>
       <w:r>
         <w:t xml:space="preserve">8. Results Summary</w:t>
       </w:r>
@@ -953,7 +1183,7 @@
     </w:lvl>
   </w:abstractNum>
   <w:abstractNum w:abstractNumId="990">
-    <w:nsid w:val="5c138d5e"/>
+    <w:nsid w:val="23c43682"/>
     <w:multiLevelType w:val="multilevel"/>
     <w:lvl w:ilvl="0">
       <w:numFmt w:val="bullet"/>

</xml_diff>

<commit_message>
first draft of project part 2
</commit_message>
<xml_diff>
--- a/project/DS705_Summer_2018_Project_Part2.docx
+++ b/project/DS705_Summer_2018_Project_Part2.docx
@@ -883,7 +883,7 @@
         <w:pStyle w:val="FirstParagraph"/>
       </w:pPr>
       <w:r>
-        <w:t xml:space="preserve">The contingency table along with the overall accuracy is below. The accuracy is at 79%. That is 79% of the time truly good or bad loans are classified correctly. Based on the accuracy and that the terms are all significant, this is a good model.</w:t>
+        <w:t xml:space="preserve">The contingency table along with the overall accuracy is below. The accuracy is at 79%. That is 79% of the time truly good or bad loans are classified correctly. Based on the accuracy and that the terms are all significant, this is a decent model. From the contingency table, there are relatively few loans predicted as bad compared to good loans. The model may be good at predicting good loans, and bad at predicting bad ones.</w:t>
       </w:r>
     </w:p>
     <w:p>
@@ -1000,22 +1000,23 @@
           </wp:inline>
         </w:drawing>
       </w:r>
-      <w:r>
-        <w:t xml:space="preserve"> </w:t>
-      </w:r>
-      <w:r>
-        <w:t xml:space="preserve">## 7. Optimizing the Threshold for Profit</w:t>
-      </w:r>
-    </w:p>
-    <w:p>
-      <w:pPr>
-        <w:pStyle w:val="SourceCode"/>
-      </w:pPr>
-      <w:r>
-        <w:rPr>
-          <w:rStyle w:val="VerbatimChar"/>
-        </w:rPr>
-        <w:t xml:space="preserve">## [1] 0.7586207</w:t>
+    </w:p>
+    <w:p>
+      <w:pPr>
+        <w:pStyle w:val="BodyText"/>
+      </w:pPr>
+      <w:r>
+        <w:t xml:space="preserve">The maxmimum accuracy occurs near the threshold of .55. As you can see from the plot above of accuracy vs threshold, the accuracy is mostly flat from 0 to 0.6, but from inspection of the data peaks at .55. It then declines between 0.6 and 1.0.</w:t>
+      </w:r>
+    </w:p>
+    <w:p>
+      <w:pPr>
+        <w:pStyle w:val="Heading2"/>
+      </w:pPr>
+      <w:bookmarkStart w:id="30" w:name="optimizing-the-threshold-for-profit"/>
+      <w:bookmarkEnd w:id="30"/>
+      <w:r>
+        <w:t xml:space="preserve">7. Optimizing the Threshold for Profit</w:t>
       </w:r>
     </w:p>
     <w:p>
@@ -1023,46 +1024,23 @@
         <w:pStyle w:val="FirstParagraph"/>
       </w:pPr>
       <w:r>
-        <w:drawing>
-          <wp:inline>
-            <wp:extent cx="4620126" cy="3696101"/>
-            <wp:effectExtent b="0" l="0" r="0" t="0"/>
-            <wp:docPr descr="" title="" id="1" name="Picture"/>
-            <a:graphic>
-              <a:graphicData uri="http://schemas.openxmlformats.org/drawingml/2006/picture">
-                <pic:pic>
-                  <pic:nvPicPr>
-                    <pic:cNvPr descr="DS705_Summer_2018_Project_Part2_files/figure-docx/profit-1.png" id="0" name="Picture"/>
-                    <pic:cNvPicPr>
-                      <a:picLocks noChangeArrowheads="1" noChangeAspect="1"/>
-                    </pic:cNvPicPr>
-                  </pic:nvPicPr>
-                  <pic:blipFill>
-                    <a:blip r:embed="rId30"/>
-                    <a:stretch>
-                      <a:fillRect/>
-                    </a:stretch>
-                  </pic:blipFill>
-                  <pic:spPr bwMode="auto">
-                    <a:xfrm>
-                      <a:off x="0" y="0"/>
-                      <a:ext cx="4620126" cy="3696101"/>
-                    </a:xfrm>
-                    <a:prstGeom prst="rect">
-                      <a:avLst/>
-                    </a:prstGeom>
-                    <a:noFill/>
-                    <a:ln w="9525">
-                      <a:noFill/>
-                      <a:headEnd/>
-                      <a:tailEnd/>
-                    </a:ln>
-                  </pic:spPr>
-                </pic:pic>
-              </a:graphicData>
-            </a:graphic>
-          </wp:inline>
-        </w:drawing>
+        <w:t xml:space="preserve">The maximum profit of $2,609,607 occurs at a threshold of .76. The best profit threshold corresponds to an accuracy of 65%. The profit where the model is the most accurate at a threshold of 55% is $1,247,186. The maximum accuracy and profit thresholds do not coincide.</w:t>
+      </w:r>
+    </w:p>
+    <w:p>
+      <w:pPr>
+        <w:pStyle w:val="BodyText"/>
+      </w:pPr>
+      <w:r>
+        <w:t xml:space="preserve">If no loans were denied the total profit would be $758,390. The increase from using the model is 244%.</w:t>
+      </w:r>
+    </w:p>
+    <w:p>
+      <w:pPr>
+        <w:pStyle w:val="BodyText"/>
+      </w:pPr>
+      <w:r>
+        <w:t xml:space="preserve">If the model had predicted all the good loans perfectly, the total profit would be $12,020,435, which represents an increase of 1485%. Perfect prediction is at least 6 times better, so may be the model could be improved.</w:t>
       </w:r>
     </w:p>
     <w:p>
@@ -1073,6 +1051,14 @@
       <w:bookmarkEnd w:id="31"/>
       <w:r>
         <w:t xml:space="preserve">8. Results Summary</w:t>
+      </w:r>
+    </w:p>
+    <w:p>
+      <w:pPr>
+        <w:pStyle w:val="FirstParagraph"/>
+      </w:pPr>
+      <w:r>
+        <w:t xml:space="preserve">The classification threshold that produces the maximum profit is .76, which gives an accuracy of 65%.</w:t>
       </w:r>
     </w:p>
     <w:sectPr/>
@@ -1183,7 +1169,7 @@
     </w:lvl>
   </w:abstractNum>
   <w:abstractNum w:abstractNumId="990">
-    <w:nsid w:val="23c43682"/>
+    <w:nsid w:val="ee8aa239"/>
     <w:multiLevelType w:val="multilevel"/>
     <w:lvl w:ilvl="0">
       <w:numFmt w:val="bullet"/>

</xml_diff>